<commit_message>
Actualizando documento word, quitando las ediciones hechas con las pruebas de git
</commit_message>
<xml_diff>
--- a/Sistema de Facturacion e Inventario.docx
+++ b/Sistema de Facturacion e Inventario.docx
@@ -4,21 +4,17 @@
   <w:body>
     <w:p>
       <w:pPr>
-        <w:pStyle w:val="Prrafodelista"/>
+        <w:pStyle w:val="ListParagraph"/>
         <w:numPr>
           <w:ilvl w:val="0"/>
           <w:numId w:val="1"/>
         </w:numPr>
         <w:rPr>
-          <w:b/>
-          <w:bCs/>
-          <w:lang w:val="es-ES"/>
-        </w:rPr>
-      </w:pPr>
-      <w:r>
-        <w:rPr>
-          <w:b/>
-          <w:bCs/>
+          <w:lang w:val="es-ES"/>
+        </w:rPr>
+      </w:pPr>
+      <w:r>
+        <w:rPr>
           <w:lang w:val="es-ES"/>
         </w:rPr>
         <w:t>Hoja de Presentación y Portada de la Aplicación</w:t>
@@ -26,21 +22,17 @@
     </w:p>
     <w:p>
       <w:pPr>
-        <w:pStyle w:val="Prrafodelista"/>
+        <w:pStyle w:val="ListParagraph"/>
         <w:numPr>
           <w:ilvl w:val="0"/>
           <w:numId w:val="1"/>
         </w:numPr>
         <w:rPr>
-          <w:b/>
-          <w:bCs/>
-          <w:lang w:val="es-ES"/>
-        </w:rPr>
-      </w:pPr>
-      <w:r>
-        <w:rPr>
-          <w:b/>
-          <w:bCs/>
+          <w:lang w:val="es-ES"/>
+        </w:rPr>
+      </w:pPr>
+      <w:r>
+        <w:rPr>
           <w:lang w:val="es-ES"/>
         </w:rPr>
         <w:t>Introducción</w:t>
@@ -48,21 +40,17 @@
     </w:p>
     <w:p>
       <w:pPr>
-        <w:pStyle w:val="Prrafodelista"/>
+        <w:pStyle w:val="ListParagraph"/>
         <w:numPr>
           <w:ilvl w:val="0"/>
           <w:numId w:val="1"/>
         </w:numPr>
         <w:rPr>
-          <w:b/>
-          <w:bCs/>
-          <w:lang w:val="es-ES"/>
-        </w:rPr>
-      </w:pPr>
-      <w:r>
-        <w:rPr>
-          <w:b/>
-          <w:bCs/>
+          <w:lang w:val="es-ES"/>
+        </w:rPr>
+      </w:pPr>
+      <w:r>
+        <w:rPr>
           <w:lang w:val="es-ES"/>
         </w:rPr>
         <w:t>Índice temático</w:t>
@@ -70,7 +58,7 @@
     </w:p>
     <w:p>
       <w:pPr>
-        <w:pStyle w:val="Prrafodelista"/>
+        <w:pStyle w:val="ListParagraph"/>
         <w:numPr>
           <w:ilvl w:val="0"/>
           <w:numId w:val="1"/>
@@ -88,7 +76,7 @@
     </w:p>
     <w:p>
       <w:pPr>
-        <w:pStyle w:val="Prrafodelista"/>
+        <w:pStyle w:val="ListParagraph"/>
         <w:numPr>
           <w:ilvl w:val="0"/>
           <w:numId w:val="2"/>
@@ -106,7 +94,7 @@
     </w:p>
     <w:p>
       <w:pPr>
-        <w:pStyle w:val="Prrafodelista"/>
+        <w:pStyle w:val="ListParagraph"/>
         <w:numPr>
           <w:ilvl w:val="0"/>
           <w:numId w:val="2"/>
@@ -124,7 +112,7 @@
     </w:p>
     <w:p>
       <w:pPr>
-        <w:pStyle w:val="Prrafodelista"/>
+        <w:pStyle w:val="ListParagraph"/>
         <w:numPr>
           <w:ilvl w:val="0"/>
           <w:numId w:val="2"/>
@@ -142,7 +130,7 @@
     </w:p>
     <w:p>
       <w:pPr>
-        <w:pStyle w:val="Prrafodelista"/>
+        <w:pStyle w:val="ListParagraph"/>
         <w:numPr>
           <w:ilvl w:val="0"/>
           <w:numId w:val="1"/>
@@ -160,7 +148,7 @@
     </w:p>
     <w:p>
       <w:pPr>
-        <w:pStyle w:val="Prrafodelista"/>
+        <w:pStyle w:val="ListParagraph"/>
         <w:numPr>
           <w:ilvl w:val="0"/>
           <w:numId w:val="3"/>
@@ -178,7 +166,7 @@
     </w:p>
     <w:p>
       <w:pPr>
-        <w:pStyle w:val="Prrafodelista"/>
+        <w:pStyle w:val="ListParagraph"/>
         <w:numPr>
           <w:ilvl w:val="0"/>
           <w:numId w:val="3"/>
@@ -196,7 +184,7 @@
     </w:p>
     <w:p>
       <w:pPr>
-        <w:pStyle w:val="Prrafodelista"/>
+        <w:pStyle w:val="ListParagraph"/>
         <w:numPr>
           <w:ilvl w:val="0"/>
           <w:numId w:val="3"/>
@@ -214,7 +202,7 @@
     </w:p>
     <w:p>
       <w:pPr>
-        <w:pStyle w:val="Prrafodelista"/>
+        <w:pStyle w:val="ListParagraph"/>
         <w:numPr>
           <w:ilvl w:val="0"/>
           <w:numId w:val="1"/>
@@ -232,7 +220,7 @@
     </w:p>
     <w:p>
       <w:pPr>
-        <w:pStyle w:val="Prrafodelista"/>
+        <w:pStyle w:val="ListParagraph"/>
         <w:numPr>
           <w:ilvl w:val="0"/>
           <w:numId w:val="1"/>
@@ -250,7 +238,7 @@
     </w:p>
     <w:p>
       <w:pPr>
-        <w:pStyle w:val="Prrafodelista"/>
+        <w:pStyle w:val="ListParagraph"/>
         <w:numPr>
           <w:ilvl w:val="0"/>
           <w:numId w:val="1"/>
@@ -268,7 +256,7 @@
     </w:p>
     <w:p>
       <w:pPr>
-        <w:pStyle w:val="Prrafodelista"/>
+        <w:pStyle w:val="ListParagraph"/>
         <w:numPr>
           <w:ilvl w:val="0"/>
           <w:numId w:val="1"/>
@@ -286,7 +274,7 @@
     </w:p>
     <w:p>
       <w:pPr>
-        <w:pStyle w:val="Prrafodelista"/>
+        <w:pStyle w:val="ListParagraph"/>
         <w:numPr>
           <w:ilvl w:val="0"/>
           <w:numId w:val="1"/>
@@ -300,24 +288,6 @@
           <w:lang w:val="es-ES"/>
         </w:rPr>
         <w:t>Anexos: Documentos y Papeles de trabajo</w:t>
-      </w:r>
-    </w:p>
-    <w:p>
-      <w:pPr>
-        <w:pStyle w:val="Prrafodelista"/>
-        <w:numPr>
-          <w:ilvl w:val="0"/>
-          <w:numId w:val="1"/>
-        </w:numPr>
-        <w:rPr>
-          <w:lang w:val="es-ES"/>
-        </w:rPr>
-      </w:pPr>
-      <w:r>
-        <w:rPr>
-          <w:lang w:val="es-ES"/>
-        </w:rPr>
-        <w:t>Hola</w:t>
       </w:r>
     </w:p>
     <w:sectPr>
@@ -1004,13 +974,13 @@
     <w:name w:val="Normal"/>
     <w:qFormat/>
   </w:style>
-  <w:style w:type="character" w:default="1" w:styleId="Fuentedeprrafopredeter">
+  <w:style w:type="character" w:default="1" w:styleId="DefaultParagraphFont">
     <w:name w:val="Default Paragraph Font"/>
     <w:uiPriority w:val="1"/>
     <w:semiHidden/>
     <w:unhideWhenUsed/>
   </w:style>
-  <w:style w:type="table" w:default="1" w:styleId="Tablanormal">
+  <w:style w:type="table" w:default="1" w:styleId="TableNormal">
     <w:name w:val="Normal Table"/>
     <w:uiPriority w:val="99"/>
     <w:semiHidden/>
@@ -1025,13 +995,13 @@
       </w:tblCellMar>
     </w:tblPr>
   </w:style>
-  <w:style w:type="numbering" w:default="1" w:styleId="Sinlista">
+  <w:style w:type="numbering" w:default="1" w:styleId="NoList">
     <w:name w:val="No List"/>
     <w:uiPriority w:val="99"/>
     <w:semiHidden/>
     <w:unhideWhenUsed/>
   </w:style>
-  <w:style w:type="paragraph" w:styleId="Prrafodelista">
+  <w:style w:type="paragraph" w:styleId="ListParagraph">
     <w:name w:val="List Paragraph"/>
     <w:basedOn w:val="Normal"/>
     <w:uiPriority w:val="34"/>

</xml_diff>